<commit_message>
PlayerConfig and fixing game state bug
</commit_message>
<xml_diff>
--- a/Docs/General Notes.docx
+++ b/Docs/General Notes.docx
@@ -512,19 +512,176 @@
         <w:t xml:space="preserve">Ending the date at higher affinity levels grants </w:t>
       </w:r>
       <w:r>
-        <w:t>mechanic-</w:t>
+        <w:t xml:space="preserve">mechanic-driven </w:t>
+      </w:r>
+      <w:r>
+        <w:t>bonus</w:t>
+      </w:r>
+      <w:r>
+        <w:t xml:space="preserve"> for subsequent levels?</w:t>
+      </w:r>
+    </w:p>
+    <w:p>
+      <w:pPr>
+        <w:pStyle w:val="ListParagraph"/>
+        <w:numPr>
+          <w:ilvl w:val="0"/>
+          <w:numId w:val="1"/>
+        </w:numPr>
+      </w:pPr>
+      <w:r>
+        <w:lastRenderedPageBreak/>
+        <w:t>Managers Required</w:t>
+      </w:r>
+    </w:p>
+    <w:p>
+      <w:pPr>
+        <w:pStyle w:val="ListParagraph"/>
+        <w:numPr>
+          <w:ilvl w:val="1"/>
+          <w:numId w:val="1"/>
+        </w:numPr>
+      </w:pPr>
+      <w:r>
+        <w:t>Player Config</w:t>
+      </w:r>
+    </w:p>
+    <w:p>
+      <w:pPr>
+        <w:pStyle w:val="ListParagraph"/>
+        <w:numPr>
+          <w:ilvl w:val="2"/>
+          <w:numId w:val="1"/>
+        </w:numPr>
+      </w:pPr>
+      <w:r>
+        <w:t>Loadout Weapon</w:t>
+      </w:r>
+    </w:p>
+    <w:p>
+      <w:pPr>
+        <w:pStyle w:val="ListParagraph"/>
+        <w:numPr>
+          <w:ilvl w:val="1"/>
+          <w:numId w:val="1"/>
+        </w:numPr>
+      </w:pPr>
+      <w:r>
+        <w:t>Level Data Manager</w:t>
+      </w:r>
+    </w:p>
+    <w:p>
+      <w:pPr>
+        <w:pStyle w:val="ListParagraph"/>
+        <w:numPr>
+          <w:ilvl w:val="2"/>
+          <w:numId w:val="1"/>
+        </w:numPr>
+      </w:pPr>
+      <w:r>
+        <w:t>Currently contains config data – Should this be split out</w:t>
+      </w:r>
+      <w:r>
+        <w:t>?</w:t>
+      </w:r>
+    </w:p>
+    <w:p>
+      <w:pPr>
+        <w:pStyle w:val="ListParagraph"/>
+        <w:numPr>
+          <w:ilvl w:val="0"/>
+          <w:numId w:val="1"/>
+        </w:numPr>
+      </w:pPr>
+      <w:r>
+        <w:t>How does a level play out?</w:t>
+      </w:r>
+    </w:p>
+    <w:p>
+      <w:pPr>
+        <w:pStyle w:val="ListParagraph"/>
+        <w:numPr>
+          <w:ilvl w:val="1"/>
+          <w:numId w:val="1"/>
+        </w:numPr>
+      </w:pPr>
+      <w:r>
+        <w:t>1. Introduce date scene</w:t>
+      </w:r>
+    </w:p>
+    <w:p>
+      <w:pPr>
+        <w:pStyle w:val="ListParagraph"/>
+        <w:numPr>
+          <w:ilvl w:val="1"/>
+          <w:numId w:val="1"/>
+        </w:numPr>
+      </w:pPr>
+      <w:r>
+        <w:t>2. Begin with date’s 1</w:t>
+      </w:r>
+      <w:r>
+        <w:rPr>
+          <w:vertAlign w:val="superscript"/>
+        </w:rPr>
+        <w:t>st</w:t>
+      </w:r>
+      <w:r>
+        <w:t xml:space="preserve"> request</w:t>
+      </w:r>
+    </w:p>
+    <w:p>
+      <w:pPr>
+        <w:pStyle w:val="ListParagraph"/>
+        <w:numPr>
+          <w:ilvl w:val="1"/>
+          <w:numId w:val="1"/>
+        </w:numPr>
+      </w:pPr>
+      <w:r>
+        <w:t xml:space="preserve">3. </w:t>
+      </w:r>
+      <w:r>
+        <w:t>In the middle of this request, introduce 1</w:t>
+      </w:r>
+      <w:r>
+        <w:rPr>
+          <w:vertAlign w:val="superscript"/>
+        </w:rPr>
+        <w:t>st</w:t>
+      </w:r>
+      <w:r>
+        <w:t xml:space="preserve"> mission objective</w:t>
+      </w:r>
+    </w:p>
+    <w:p>
+      <w:pPr>
+        <w:pStyle w:val="ListParagraph"/>
+        <w:numPr>
+          <w:ilvl w:val="1"/>
+          <w:numId w:val="1"/>
+        </w:numPr>
+      </w:pPr>
+      <w:r>
+        <w:t>4. Allow date gameplay and mission gameplay to continue.</w:t>
+      </w:r>
+    </w:p>
+    <w:p>
+      <w:pPr>
+        <w:pStyle w:val="ListParagraph"/>
+        <w:numPr>
+          <w:ilvl w:val="1"/>
+          <w:numId w:val="1"/>
+        </w:numPr>
+      </w:pPr>
+      <w:r>
+        <w:t xml:space="preserve">5. </w:t>
+      </w:r>
+      <w:r>
+        <w:t>Complete game and generate results</w:t>
       </w:r>
       <w:bookmarkStart w:id="0" w:name="_GoBack"/>
       <w:bookmarkEnd w:id="0"/>
-      <w:r>
-        <w:t xml:space="preserve">driven </w:t>
-      </w:r>
-      <w:r>
-        <w:t>bonus</w:t>
-      </w:r>
-      <w:r>
-        <w:t xml:space="preserve"> for subsequent levels?</w:t>
-      </w:r>
     </w:p>
     <w:sectPr>
       <w:pgSz w:w="12240" w:h="15840"/>
@@ -780,6 +937,7 @@
     <w:lsdException w:name="HTML Sample" w:semiHidden="1" w:unhideWhenUsed="1"/>
     <w:lsdException w:name="HTML Typewriter" w:semiHidden="1" w:unhideWhenUsed="1"/>
     <w:lsdException w:name="HTML Variable" w:semiHidden="1" w:unhideWhenUsed="1"/>
+    <w:lsdException w:name="Normal Table" w:semiHidden="1" w:unhideWhenUsed="1"/>
     <w:lsdException w:name="annotation subject" w:semiHidden="1" w:unhideWhenUsed="1"/>
     <w:lsdException w:name="No List" w:semiHidden="1" w:unhideWhenUsed="1"/>
     <w:lsdException w:name="Outline List 1" w:semiHidden="1" w:unhideWhenUsed="1"/>
@@ -825,9 +983,11 @@
     <w:lsdException w:name="Table Subtle 1" w:semiHidden="1" w:unhideWhenUsed="1"/>
     <w:lsdException w:name="Table Subtle 2" w:semiHidden="1" w:unhideWhenUsed="1"/>
     <w:lsdException w:name="Table Web 1" w:semiHidden="1" w:unhideWhenUsed="1"/>
+    <w:lsdException w:name="Table Web 2" w:semiHidden="1" w:unhideWhenUsed="1"/>
     <w:lsdException w:name="Table Web 3" w:semiHidden="1" w:unhideWhenUsed="1"/>
     <w:lsdException w:name="Balloon Text" w:semiHidden="1" w:unhideWhenUsed="1"/>
     <w:lsdException w:name="Table Grid" w:uiPriority="39"/>
+    <w:lsdException w:name="Table Theme" w:semiHidden="1" w:unhideWhenUsed="1"/>
     <w:lsdException w:name="Placeholder Text" w:semiHidden="1"/>
     <w:lsdException w:name="No Spacing" w:uiPriority="1" w:qFormat="1"/>
     <w:lsdException w:name="Light Shading" w:uiPriority="60"/>

</xml_diff>

<commit_message>
Tracking camera and more design notes on potential levels
</commit_message>
<xml_diff>
--- a/Docs/General Notes.docx
+++ b/Docs/General Notes.docx
@@ -679,6 +679,66 @@
       </w:r>
       <w:r>
         <w:t>Complete game and generate results</w:t>
+      </w:r>
+    </w:p>
+    <w:p>
+      <w:pPr>
+        <w:pStyle w:val="ListParagraph"/>
+        <w:numPr>
+          <w:ilvl w:val="0"/>
+          <w:numId w:val="1"/>
+        </w:numPr>
+      </w:pPr>
+      <w:r>
+        <w:t>Cover Story System</w:t>
+      </w:r>
+    </w:p>
+    <w:p>
+      <w:pPr>
+        <w:pStyle w:val="ListParagraph"/>
+        <w:numPr>
+          <w:ilvl w:val="1"/>
+          <w:numId w:val="1"/>
+        </w:numPr>
+      </w:pPr>
+      <w:r>
+        <w:t>Interacting with the date creates a “cover story”</w:t>
+      </w:r>
+    </w:p>
+    <w:p>
+      <w:pPr>
+        <w:pStyle w:val="ListParagraph"/>
+        <w:numPr>
+          <w:ilvl w:val="1"/>
+          <w:numId w:val="1"/>
+        </w:numPr>
+      </w:pPr>
+      <w:r>
+        <w:t>With each dialogue choice you pick, you have to make sure that the rest of your choices line up with what you stated previously</w:t>
+      </w:r>
+    </w:p>
+    <w:p>
+      <w:pPr>
+        <w:pStyle w:val="ListParagraph"/>
+        <w:numPr>
+          <w:ilvl w:val="1"/>
+          <w:numId w:val="1"/>
+        </w:numPr>
+      </w:pPr>
+      <w:r>
+        <w:t>If a dialogue option doesn’t add up, the date will grow suspicious, lowering the date quality score</w:t>
+      </w:r>
+    </w:p>
+    <w:p>
+      <w:pPr>
+        <w:pStyle w:val="ListParagraph"/>
+        <w:numPr>
+          <w:ilvl w:val="1"/>
+          <w:numId w:val="1"/>
+        </w:numPr>
+      </w:pPr>
+      <w:r>
+        <w:t>If the date becomes too suspicious, the date scenario will fail and the player will lose</w:t>
       </w:r>
       <w:bookmarkStart w:id="0" w:name="_GoBack"/>
       <w:bookmarkEnd w:id="0"/>
@@ -831,7 +891,7 @@
       </w:pPr>
     </w:pPrDefault>
   </w:docDefaults>
-  <w:latentStyles w:defLockedState="0" w:defUIPriority="99" w:defSemiHidden="0" w:defUnhideWhenUsed="0" w:defQFormat="0" w:count="377">
+  <w:latentStyles w:defLockedState="0" w:defUIPriority="99" w:defSemiHidden="0" w:defUnhideWhenUsed="0" w:defQFormat="0" w:count="376">
     <w:lsdException w:name="Normal" w:uiPriority="0" w:qFormat="1"/>
     <w:lsdException w:name="heading 1" w:uiPriority="9" w:qFormat="1"/>
     <w:lsdException w:name="heading 2" w:semiHidden="1" w:uiPriority="9" w:unhideWhenUsed="1" w:qFormat="1"/>
@@ -1208,7 +1268,6 @@
     <w:lsdException w:name="Hashtag" w:semiHidden="1" w:unhideWhenUsed="1"/>
     <w:lsdException w:name="Unresolved Mention" w:semiHidden="1" w:unhideWhenUsed="1"/>
     <w:lsdException w:name="Smart Link" w:semiHidden="1" w:unhideWhenUsed="1"/>
-    <w:lsdException w:name="Smart Link Error" w:semiHidden="1" w:unhideWhenUsed="1"/>
   </w:latentStyles>
   <w:style w:type="paragraph" w:default="1" w:styleId="Normal">
     <w:name w:val="Normal"/>

</xml_diff>